<commit_message>
Practica 11 - SQL Consultas
</commit_message>
<xml_diff>
--- a/Parcial 1/Practica 11.docx
+++ b/Parcial 1/Practica 11.docx
@@ -16,8 +16,6 @@
         </w:rPr>
         <w:t>SQL CONSULTAS</w:t>
       </w:r>
-      <w:bookmarkStart w:id="0" w:name="_GoBack"/>
-      <w:bookmarkEnd w:id="0"/>
     </w:p>
     <w:p>
       <w:r>
@@ -82,19 +80,13 @@
     <w:p/>
     <w:p>
       <w:r>
-        <w:t>#2</w:t>
-      </w:r>
-      <w:r>
-        <w:t xml:space="preserve">. </w:t>
+        <w:t xml:space="preserve">#2. </w:t>
       </w:r>
       <w:r>
         <w:t>Obtén</w:t>
       </w:r>
       <w:r>
-        <w:t xml:space="preserve"> el listado de los </w:t>
-      </w:r>
-      <w:r>
-        <w:t>usuarios que tienen la membresía free</w:t>
+        <w:t xml:space="preserve"> el listado de los usuarios que tienen la membresía free</w:t>
       </w:r>
     </w:p>
     <w:p>
@@ -158,6 +150,140 @@
       <w:r>
         <w:t>Obtén el listado de los nombres de los artistas</w:t>
       </w:r>
+    </w:p>
+    <w:p>
+      <w:pPr>
+        <w:tabs>
+          <w:tab w:val="left" w:pos="2115"/>
+        </w:tabs>
+      </w:pPr>
+      <w:r>
+        <w:rPr>
+          <w:noProof/>
+          <w:lang w:eastAsia="es-MX"/>
+        </w:rPr>
+        <w:lastRenderedPageBreak/>
+        <w:drawing>
+          <wp:inline distT="0" distB="0" distL="0" distR="0">
+            <wp:extent cx="5612130" cy="3420110"/>
+            <wp:effectExtent l="0" t="0" r="7620" b="8890"/>
+            <wp:docPr id="3" name="Imagen 3"/>
+            <wp:cNvGraphicFramePr>
+              <a:graphicFrameLocks xmlns:a="http://schemas.openxmlformats.org/drawingml/2006/main" noChangeAspect="1"/>
+            </wp:cNvGraphicFramePr>
+            <a:graphic xmlns:a="http://schemas.openxmlformats.org/drawingml/2006/main">
+              <a:graphicData uri="http://schemas.openxmlformats.org/drawingml/2006/picture">
+                <pic:pic xmlns:pic="http://schemas.openxmlformats.org/drawingml/2006/picture">
+                  <pic:nvPicPr>
+                    <pic:cNvPr id="3" name="Anotación 2025-02-26 170928.png"/>
+                    <pic:cNvPicPr/>
+                  </pic:nvPicPr>
+                  <pic:blipFill>
+                    <a:blip r:embed="rId8">
+                      <a:extLst>
+                        <a:ext uri="{28A0092B-C50C-407E-A947-70E740481C1C}">
+                          <a14:useLocalDpi xmlns:a14="http://schemas.microsoft.com/office/drawing/2010/main" val="0"/>
+                        </a:ext>
+                      </a:extLst>
+                    </a:blip>
+                    <a:stretch>
+                      <a:fillRect/>
+                    </a:stretch>
+                  </pic:blipFill>
+                  <pic:spPr>
+                    <a:xfrm>
+                      <a:off x="0" y="0"/>
+                      <a:ext cx="5612130" cy="3420110"/>
+                    </a:xfrm>
+                    <a:prstGeom prst="rect">
+                      <a:avLst/>
+                    </a:prstGeom>
+                  </pic:spPr>
+                </pic:pic>
+              </a:graphicData>
+            </a:graphic>
+          </wp:inline>
+        </w:drawing>
+      </w:r>
+    </w:p>
+    <w:p>
+      <w:pPr>
+        <w:tabs>
+          <w:tab w:val="left" w:pos="2115"/>
+        </w:tabs>
+      </w:pPr>
+      <w:r>
+        <w:t>#4.</w:t>
+      </w:r>
+      <w:r>
+        <w:t xml:space="preserve"> Obtén el listado de los artistas</w:t>
+      </w:r>
+      <w:r>
+        <w:t xml:space="preserve"> que su nombre empieze con A</w:t>
+      </w:r>
+    </w:p>
+    <w:p>
+      <w:pPr>
+        <w:tabs>
+          <w:tab w:val="left" w:pos="2115"/>
+        </w:tabs>
+      </w:pPr>
+      <w:r>
+        <w:rPr>
+          <w:noProof/>
+          <w:lang w:eastAsia="es-MX"/>
+        </w:rPr>
+        <w:drawing>
+          <wp:inline distT="0" distB="0" distL="0" distR="0">
+            <wp:extent cx="5612130" cy="2016760"/>
+            <wp:effectExtent l="0" t="0" r="7620" b="2540"/>
+            <wp:docPr id="4" name="Imagen 4"/>
+            <wp:cNvGraphicFramePr>
+              <a:graphicFrameLocks xmlns:a="http://schemas.openxmlformats.org/drawingml/2006/main" noChangeAspect="1"/>
+            </wp:cNvGraphicFramePr>
+            <a:graphic xmlns:a="http://schemas.openxmlformats.org/drawingml/2006/main">
+              <a:graphicData uri="http://schemas.openxmlformats.org/drawingml/2006/picture">
+                <pic:pic xmlns:pic="http://schemas.openxmlformats.org/drawingml/2006/picture">
+                  <pic:nvPicPr>
+                    <pic:cNvPr id="4" name="Anotación 2025-02-26 170852.png"/>
+                    <pic:cNvPicPr/>
+                  </pic:nvPicPr>
+                  <pic:blipFill>
+                    <a:blip r:embed="rId9">
+                      <a:extLst>
+                        <a:ext uri="{28A0092B-C50C-407E-A947-70E740481C1C}">
+                          <a14:useLocalDpi xmlns:a14="http://schemas.microsoft.com/office/drawing/2010/main" val="0"/>
+                        </a:ext>
+                      </a:extLst>
+                    </a:blip>
+                    <a:stretch>
+                      <a:fillRect/>
+                    </a:stretch>
+                  </pic:blipFill>
+                  <pic:spPr>
+                    <a:xfrm>
+                      <a:off x="0" y="0"/>
+                      <a:ext cx="5612130" cy="2016760"/>
+                    </a:xfrm>
+                    <a:prstGeom prst="rect">
+                      <a:avLst/>
+                    </a:prstGeom>
+                  </pic:spPr>
+                </pic:pic>
+              </a:graphicData>
+            </a:graphic>
+          </wp:inline>
+        </w:drawing>
+      </w:r>
+    </w:p>
+    <w:p>
+      <w:pPr>
+        <w:tabs>
+          <w:tab w:val="left" w:pos="2115"/>
+        </w:tabs>
+      </w:pPr>
+      <w:bookmarkStart w:id="0" w:name="_GoBack"/>
+      <w:bookmarkEnd w:id="0"/>
     </w:p>
     <w:sectPr>
       <w:pgSz w:w="12240" w:h="15840"/>

</xml_diff>